<commit_message>
forgot to save testcases earlier
</commit_message>
<xml_diff>
--- a/Test Cases.docx
+++ b/Test Cases.docx
@@ -1491,6 +1491,13 @@
                 <w:bCs/>
               </w:rPr>
             </w:pPr>
+            <w:r>
+              <w:rPr>
+                <w:b/>
+                <w:bCs/>
+              </w:rPr>
+              <w:t>Pass</w:t>
+            </w:r>
           </w:p>
         </w:tc>
       </w:tr>
@@ -1632,6 +1639,13 @@
                 <w:bCs/>
               </w:rPr>
             </w:pPr>
+            <w:r>
+              <w:rPr>
+                <w:b/>
+                <w:bCs/>
+              </w:rPr>
+              <w:t>Pass</w:t>
+            </w:r>
           </w:p>
         </w:tc>
       </w:tr>
@@ -1728,6 +1742,13 @@
                 <w:bCs/>
               </w:rPr>
             </w:pPr>
+            <w:r>
+              <w:rPr>
+                <w:b/>
+                <w:bCs/>
+              </w:rPr>
+              <w:t>Pass</w:t>
+            </w:r>
           </w:p>
         </w:tc>
       </w:tr>
@@ -1831,6 +1852,14 @@
                 <w:bCs/>
               </w:rPr>
             </w:pPr>
+            <w:r>
+              <w:rPr>
+                <w:b/>
+                <w:bCs/>
+              </w:rPr>
+              <w:lastRenderedPageBreak/>
+              <w:t>Pass</w:t>
+            </w:r>
           </w:p>
         </w:tc>
       </w:tr>
@@ -2032,6 +2061,13 @@
                 <w:bCs/>
               </w:rPr>
             </w:pPr>
+            <w:r>
+              <w:rPr>
+                <w:b/>
+                <w:bCs/>
+              </w:rPr>
+              <w:t>Pass</w:t>
+            </w:r>
           </w:p>
         </w:tc>
       </w:tr>
@@ -2142,6 +2178,13 @@
                 <w:bCs/>
               </w:rPr>
             </w:pPr>
+            <w:r>
+              <w:rPr>
+                <w:b/>
+                <w:bCs/>
+              </w:rPr>
+              <w:t>Pass</w:t>
+            </w:r>
           </w:p>
         </w:tc>
       </w:tr>
@@ -2262,6 +2305,13 @@
                 <w:bCs/>
               </w:rPr>
             </w:pPr>
+            <w:r>
+              <w:rPr>
+                <w:b/>
+                <w:bCs/>
+              </w:rPr>
+              <w:t>Pass</w:t>
+            </w:r>
           </w:p>
         </w:tc>
       </w:tr>
@@ -2616,7 +2666,16 @@
                 <w:bCs/>
               </w:rPr>
             </w:pPr>
-          </w:p>
+            <w:r>
+              <w:rPr>
+                <w:b/>
+                <w:bCs/>
+              </w:rPr>
+              <w:lastRenderedPageBreak/>
+              <w:t>Pass</w:t>
+            </w:r>
+          </w:p>
+          <w:p/>
         </w:tc>
       </w:tr>
       <w:tr>
@@ -2781,6 +2840,13 @@
                 <w:bCs/>
               </w:rPr>
             </w:pPr>
+            <w:r>
+              <w:rPr>
+                <w:b/>
+                <w:bCs/>
+              </w:rPr>
+              <w:t>Pass</w:t>
+            </w:r>
           </w:p>
         </w:tc>
       </w:tr>

</xml_diff>